<commit_message>
Infinity => + de niveau Ajout d'icone
</commit_message>
<xml_diff>
--- a/Doc user.docx
+++ b/Doc user.docx
@@ -54,15 +54,15 @@
       </w:pPr>
       <w:r>
         <w:drawing>
-          <wp:anchor distT="0" distB="0" distL="114300" distR="114300" simplePos="0" relativeHeight="251658752" behindDoc="1" locked="0" layoutInCell="1" allowOverlap="1" wp14:anchorId="74C69CB8" wp14:editId="547A5CBE">
+          <wp:anchor distT="0" distB="0" distL="114300" distR="114300" simplePos="0" relativeHeight="251644416" behindDoc="1" locked="0" layoutInCell="1" allowOverlap="1" wp14:anchorId="5E0F27A0" wp14:editId="5AD58863">
             <wp:simplePos x="0" y="0"/>
             <wp:positionH relativeFrom="column">
-              <wp:posOffset>292514</wp:posOffset>
+              <wp:posOffset>1159593</wp:posOffset>
             </wp:positionH>
             <wp:positionV relativeFrom="paragraph">
-              <wp:posOffset>298477</wp:posOffset>
+              <wp:posOffset>307174</wp:posOffset>
             </wp:positionV>
-            <wp:extent cx="1504950" cy="971550"/>
+            <wp:extent cx="3429000" cy="1455089"/>
             <wp:effectExtent l="0" t="0" r="0" b="0"/>
             <wp:wrapNone/>
             <wp:docPr id="1" name="Image 1"/>
@@ -76,8 +76,392 @@
                     <pic:cNvPr id="1" name=""/>
                     <pic:cNvPicPr/>
                   </pic:nvPicPr>
+                  <pic:blipFill rotWithShape="1">
+                    <a:blip r:embed="rId5">
+                      <a:extLst>
+                        <a:ext uri="{28A0092B-C50C-407E-A947-70E740481C1C}">
+                          <a14:useLocalDpi xmlns:a14="http://schemas.microsoft.com/office/drawing/2010/main" val="0"/>
+                        </a:ext>
+                      </a:extLst>
+                    </a:blip>
+                    <a:srcRect b="27255"/>
+                    <a:stretch/>
+                  </pic:blipFill>
+                  <pic:spPr bwMode="auto">
+                    <a:xfrm>
+                      <a:off x="0" y="0"/>
+                      <a:ext cx="3429479" cy="1455292"/>
+                    </a:xfrm>
+                    <a:prstGeom prst="rect">
+                      <a:avLst/>
+                    </a:prstGeom>
+                    <a:ln>
+                      <a:noFill/>
+                    </a:ln>
+                    <a:extLst>
+                      <a:ext uri="{53640926-AAD7-44D8-BBD7-CCE9431645EC}">
+                        <a14:shadowObscured xmlns:a14="http://schemas.microsoft.com/office/drawing/2010/main"/>
+                      </a:ext>
+                    </a:extLst>
+                  </pic:spPr>
+                </pic:pic>
+              </a:graphicData>
+            </a:graphic>
+            <wp14:sizeRelV relativeFrom="margin">
+              <wp14:pctHeight>0</wp14:pctHeight>
+            </wp14:sizeRelV>
+          </wp:anchor>
+        </w:drawing>
+      </w:r>
+      <w:r>
+        <w:t>Alle</w:t>
+      </w:r>
+      <w:r>
+        <w:t>z</w:t>
+      </w:r>
+      <w:r>
+        <w:t xml:space="preserve"> dans l’onglet « Jeu » puis « </w:t>
+      </w:r>
+      <w:r>
+        <w:t>Mode Niveau</w:t>
+      </w:r>
+      <w:r>
+        <w:t> »</w:t>
+      </w:r>
+      <w:r>
+        <w:rPr>
+          <w:noProof/>
+        </w:rPr>
+        <w:t xml:space="preserve"> </w:t>
+      </w:r>
+    </w:p>
+    <w:p/>
+    <w:p/>
+    <w:p/>
+    <w:p/>
+    <w:p/>
+    <w:p>
+      <w:pPr>
+        <w:pStyle w:val="Paragraphedeliste"/>
+        <w:numPr>
+          <w:ilvl w:val="0"/>
+          <w:numId w:val="1"/>
+        </w:numPr>
+      </w:pPr>
+      <w:r>
+        <w:t>Commencez à jouer (Bonne chance)</w:t>
+      </w:r>
+    </w:p>
+    <w:p>
+      <w:pPr>
+        <w:pStyle w:val="Paragraphedeliste"/>
+      </w:pPr>
+      <w:r>
+        <w:drawing>
+          <wp:inline distT="0" distB="0" distL="0" distR="0" wp14:anchorId="25AD6028" wp14:editId="074E9F33">
+            <wp:extent cx="3458058" cy="3762900"/>
+            <wp:effectExtent l="0" t="0" r="9525" b="0"/>
+            <wp:docPr id="4" name="Image 4" descr="Une image contenant diagramme&#10;&#10;Description générée automatiquement"/>
+            <wp:cNvGraphicFramePr>
+              <a:graphicFrameLocks xmlns:a="http://schemas.openxmlformats.org/drawingml/2006/main" noChangeAspect="1"/>
+            </wp:cNvGraphicFramePr>
+            <a:graphic xmlns:a="http://schemas.openxmlformats.org/drawingml/2006/main">
+              <a:graphicData uri="http://schemas.openxmlformats.org/drawingml/2006/picture">
+                <pic:pic xmlns:pic="http://schemas.openxmlformats.org/drawingml/2006/picture">
+                  <pic:nvPicPr>
+                    <pic:cNvPr id="4" name="Image 4" descr="Une image contenant diagramme&#10;&#10;Description générée automatiquement"/>
+                    <pic:cNvPicPr/>
+                  </pic:nvPicPr>
                   <pic:blipFill>
-                    <a:blip r:embed="rId5">
+                    <a:blip r:embed="rId6"/>
+                    <a:stretch>
+                      <a:fillRect/>
+                    </a:stretch>
+                  </pic:blipFill>
+                  <pic:spPr>
+                    <a:xfrm>
+                      <a:off x="0" y="0"/>
+                      <a:ext cx="3458058" cy="3762900"/>
+                    </a:xfrm>
+                    <a:prstGeom prst="rect">
+                      <a:avLst/>
+                    </a:prstGeom>
+                  </pic:spPr>
+                </pic:pic>
+              </a:graphicData>
+            </a:graphic>
+          </wp:inline>
+        </w:drawing>
+      </w:r>
+    </w:p>
+    <w:p>
+      <w:pPr>
+        <w:pStyle w:val="Paragraphedeliste"/>
+      </w:pPr>
+    </w:p>
+    <w:p>
+      <w:pPr>
+        <w:pStyle w:val="Titre1"/>
+      </w:pPr>
+    </w:p>
+    <w:p>
+      <w:pPr>
+        <w:pStyle w:val="Titre1"/>
+      </w:pPr>
+    </w:p>
+    <w:p>
+      <w:pPr>
+        <w:pStyle w:val="Titre1"/>
+      </w:pPr>
+    </w:p>
+    <w:p>
+      <w:pPr>
+        <w:pStyle w:val="Titre1"/>
+      </w:pPr>
+      <w:r>
+        <w:t xml:space="preserve">Comment jouer au mode </w:t>
+      </w:r>
+      <w:r>
+        <w:t>Infinity</w:t>
+      </w:r>
+      <w:r>
+        <w:t> ?</w:t>
+      </w:r>
+    </w:p>
+    <w:p>
+      <w:pPr>
+        <w:pStyle w:val="Paragraphedeliste"/>
+        <w:numPr>
+          <w:ilvl w:val="0"/>
+          <w:numId w:val="1"/>
+        </w:numPr>
+      </w:pPr>
+      <w:r>
+        <w:drawing>
+          <wp:anchor distT="0" distB="0" distL="114300" distR="114300" simplePos="0" relativeHeight="251649536" behindDoc="1" locked="0" layoutInCell="1" allowOverlap="1" wp14:anchorId="5CA95BF7" wp14:editId="4554998D">
+            <wp:simplePos x="0" y="0"/>
+            <wp:positionH relativeFrom="column">
+              <wp:posOffset>459740</wp:posOffset>
+            </wp:positionH>
+            <wp:positionV relativeFrom="paragraph">
+              <wp:posOffset>194310</wp:posOffset>
+            </wp:positionV>
+            <wp:extent cx="3400425" cy="1438910"/>
+            <wp:effectExtent l="0" t="0" r="0" b="0"/>
+            <wp:wrapNone/>
+            <wp:docPr id="7" name="Image 7"/>
+            <wp:cNvGraphicFramePr>
+              <a:graphicFrameLocks xmlns:a="http://schemas.openxmlformats.org/drawingml/2006/main" noChangeAspect="1"/>
+            </wp:cNvGraphicFramePr>
+            <a:graphic xmlns:a="http://schemas.openxmlformats.org/drawingml/2006/main">
+              <a:graphicData uri="http://schemas.openxmlformats.org/drawingml/2006/picture">
+                <pic:pic xmlns:pic="http://schemas.openxmlformats.org/drawingml/2006/picture">
+                  <pic:nvPicPr>
+                    <pic:cNvPr id="1" name=""/>
+                    <pic:cNvPicPr/>
+                  </pic:nvPicPr>
+                  <pic:blipFill rotWithShape="1">
+                    <a:blip r:embed="rId7">
+                      <a:extLst>
+                        <a:ext uri="{28A0092B-C50C-407E-A947-70E740481C1C}">
+                          <a14:useLocalDpi xmlns:a14="http://schemas.microsoft.com/office/drawing/2010/main" val="0"/>
+                        </a:ext>
+                      </a:extLst>
+                    </a:blip>
+                    <a:srcRect b="61941"/>
+                    <a:stretch/>
+                  </pic:blipFill>
+                  <pic:spPr bwMode="auto">
+                    <a:xfrm>
+                      <a:off x="0" y="0"/>
+                      <a:ext cx="3400425" cy="1438910"/>
+                    </a:xfrm>
+                    <a:prstGeom prst="rect">
+                      <a:avLst/>
+                    </a:prstGeom>
+                    <a:ln>
+                      <a:noFill/>
+                    </a:ln>
+                    <a:extLst>
+                      <a:ext uri="{53640926-AAD7-44D8-BBD7-CCE9431645EC}">
+                        <a14:shadowObscured xmlns:a14="http://schemas.microsoft.com/office/drawing/2010/main"/>
+                      </a:ext>
+                    </a:extLst>
+                  </pic:spPr>
+                </pic:pic>
+              </a:graphicData>
+            </a:graphic>
+            <wp14:sizeRelV relativeFrom="margin">
+              <wp14:pctHeight>0</wp14:pctHeight>
+            </wp14:sizeRelV>
+          </wp:anchor>
+        </w:drawing>
+      </w:r>
+      <w:r>
+        <w:t xml:space="preserve">Allez dans l’onglet « Jeu » puis « Mode </w:t>
+      </w:r>
+      <w:r>
+        <w:t>Infinity</w:t>
+      </w:r>
+      <w:r>
+        <w:t> »</w:t>
+      </w:r>
+      <w:r>
+        <w:rPr>
+          <w:noProof/>
+        </w:rPr>
+        <w:t xml:space="preserve"> </w:t>
+      </w:r>
+    </w:p>
+    <w:p/>
+    <w:p/>
+    <w:p/>
+    <w:p/>
+    <w:p>
+      <w:pPr>
+        <w:pStyle w:val="Paragraphedeliste"/>
+        <w:numPr>
+          <w:ilvl w:val="0"/>
+          <w:numId w:val="1"/>
+        </w:numPr>
+      </w:pPr>
+      <w:r>
+        <w:rPr>
+          <w:noProof/>
+        </w:rPr>
+        <w:pict w14:anchorId="0E096B16">
+          <v:shapetype id="_x0000_t202" coordsize="21600,21600" o:spt="202" path="m,l,21600r21600,l21600,xe">
+            <v:stroke joinstyle="miter"/>
+            <v:path gradientshapeok="t" o:connecttype="rect"/>
+          </v:shapetype>
+          <v:shape id="Zone de texte 2" o:spid="_x0000_s1026" type="#_x0000_t202" style="position:absolute;left:0;text-align:left;margin-left:216.35pt;margin-top:19pt;width:295.7pt;height:177.15pt;z-index:251662336;visibility:visible;mso-wrap-distance-left:9pt;mso-wrap-distance-top:3.6pt;mso-wrap-distance-right:9pt;mso-wrap-distance-bottom:3.6pt;mso-position-horizontal-relative:text;mso-position-vertical-relative:text;mso-width-relative:margin;mso-height-relative:margin;v-text-anchor:top" o:gfxdata="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">
+            <v:textbox>
+              <w:txbxContent>
+                <w:p>
+                  <w:r>
+                    <w:t xml:space="preserve">Notes : </w:t>
+                  </w:r>
+                  <w:r>
+                    <w:br/>
+                    <w:t>- Les niveaux sont entièrement aléatoire, donc il est « normal » de voir des niveaux étranges comme celui à gauche</w:t>
+                  </w:r>
+                  <w:r>
+                    <w:br/>
+                    <w:t xml:space="preserve">- Les niveaux vont en réalité jusqu’au niveau </w:t>
+                  </w:r>
+                  <w:r>
+                    <w:rPr>
+                      <w:rFonts w:ascii="Segoe UI" w:hAnsi="Segoe UI" w:cs="Segoe UI"/>
+                      <w:color w:val="161616"/>
+                      <w:sz w:val="21"/>
+                      <w:szCs w:val="21"/>
+                      <w:shd w:val="clear" w:color="auto" w:fill="FFFFFF"/>
+                    </w:rPr>
+                    <w:t>2</w:t>
+                  </w:r>
+                  <w:r>
+                    <w:rPr>
+                      <w:rFonts w:ascii="Segoe UI" w:hAnsi="Segoe UI" w:cs="Segoe UI"/>
+                      <w:color w:val="161616"/>
+                      <w:sz w:val="21"/>
+                      <w:szCs w:val="21"/>
+                      <w:shd w:val="clear" w:color="auto" w:fill="FFFFFF"/>
+                    </w:rPr>
+                    <w:t>.</w:t>
+                  </w:r>
+                  <w:r>
+                    <w:rPr>
+                      <w:rFonts w:ascii="Segoe UI" w:hAnsi="Segoe UI" w:cs="Segoe UI"/>
+                      <w:color w:val="161616"/>
+                      <w:sz w:val="21"/>
+                      <w:szCs w:val="21"/>
+                      <w:shd w:val="clear" w:color="auto" w:fill="FFFFFF"/>
+                    </w:rPr>
+                    <w:t>147</w:t>
+                  </w:r>
+                  <w:r>
+                    <w:rPr>
+                      <w:rFonts w:ascii="Segoe UI" w:hAnsi="Segoe UI" w:cs="Segoe UI"/>
+                      <w:color w:val="161616"/>
+                      <w:sz w:val="21"/>
+                      <w:szCs w:val="21"/>
+                      <w:shd w:val="clear" w:color="auto" w:fill="FFFFFF"/>
+                    </w:rPr>
+                    <w:t>.</w:t>
+                  </w:r>
+                  <w:r>
+                    <w:rPr>
+                      <w:rFonts w:ascii="Segoe UI" w:hAnsi="Segoe UI" w:cs="Segoe UI"/>
+                      <w:color w:val="161616"/>
+                      <w:sz w:val="21"/>
+                      <w:szCs w:val="21"/>
+                      <w:shd w:val="clear" w:color="auto" w:fill="FFFFFF"/>
+                    </w:rPr>
+                    <w:t>483</w:t>
+                  </w:r>
+                  <w:r>
+                    <w:rPr>
+                      <w:rFonts w:ascii="Segoe UI" w:hAnsi="Segoe UI" w:cs="Segoe UI"/>
+                      <w:color w:val="161616"/>
+                      <w:sz w:val="21"/>
+                      <w:szCs w:val="21"/>
+                      <w:shd w:val="clear" w:color="auto" w:fill="FFFFFF"/>
+                    </w:rPr>
+                    <w:t>.</w:t>
+                  </w:r>
+                  <w:r>
+                    <w:rPr>
+                      <w:rFonts w:ascii="Segoe UI" w:hAnsi="Segoe UI" w:cs="Segoe UI"/>
+                      <w:color w:val="161616"/>
+                      <w:sz w:val="21"/>
+                      <w:szCs w:val="21"/>
+                      <w:shd w:val="clear" w:color="auto" w:fill="FFFFFF"/>
+                    </w:rPr>
+                    <w:t>64</w:t>
+                  </w:r>
+                  <w:r>
+                    <w:rPr>
+                      <w:rFonts w:ascii="Segoe UI" w:hAnsi="Segoe UI" w:cs="Segoe UI"/>
+                      <w:color w:val="161616"/>
+                      <w:sz w:val="21"/>
+                      <w:szCs w:val="21"/>
+                      <w:shd w:val="clear" w:color="auto" w:fill="FFFFFF"/>
+                    </w:rPr>
+                    <w:t>6</w:t>
+                  </w:r>
+                </w:p>
+              </w:txbxContent>
+            </v:textbox>
+            <w10:wrap type="square"/>
+          </v:shape>
+        </w:pict>
+      </w:r>
+      <w:r>
+        <w:drawing>
+          <wp:anchor distT="0" distB="0" distL="114300" distR="114300" simplePos="0" relativeHeight="251673088" behindDoc="1" locked="0" layoutInCell="1" allowOverlap="1" wp14:anchorId="011763E8" wp14:editId="0D8F402B">
+            <wp:simplePos x="0" y="0"/>
+            <wp:positionH relativeFrom="column">
+              <wp:posOffset>459740</wp:posOffset>
+            </wp:positionH>
+            <wp:positionV relativeFrom="paragraph">
+              <wp:posOffset>288455</wp:posOffset>
+            </wp:positionV>
+            <wp:extent cx="2122998" cy="2322396"/>
+            <wp:effectExtent l="0" t="0" r="0" b="0"/>
+            <wp:wrapNone/>
+            <wp:docPr id="8" name="Image 8"/>
+            <wp:cNvGraphicFramePr>
+              <a:graphicFrameLocks xmlns:a="http://schemas.openxmlformats.org/drawingml/2006/main" noChangeAspect="1"/>
+            </wp:cNvGraphicFramePr>
+            <a:graphic xmlns:a="http://schemas.openxmlformats.org/drawingml/2006/main">
+              <a:graphicData uri="http://schemas.openxmlformats.org/drawingml/2006/picture">
+                <pic:pic xmlns:pic="http://schemas.openxmlformats.org/drawingml/2006/picture">
+                  <pic:nvPicPr>
+                    <pic:cNvPr id="1" name=""/>
+                    <pic:cNvPicPr/>
+                  </pic:nvPicPr>
+                  <pic:blipFill>
+                    <a:blip r:embed="rId8">
                       <a:extLst>
                         <a:ext uri="{28A0092B-C50C-407E-A947-70E740481C1C}">
                           <a14:useLocalDpi xmlns:a14="http://schemas.microsoft.com/office/drawing/2010/main" val="0"/>
@@ -91,7 +475,7 @@
                   <pic:spPr>
                     <a:xfrm>
                       <a:off x="0" y="0"/>
-                      <a:ext cx="1504950" cy="971550"/>
+                      <a:ext cx="2122998" cy="2322396"/>
                     </a:xfrm>
                     <a:prstGeom prst="rect">
                       <a:avLst/>
@@ -100,112 +484,53 @@
                 </pic:pic>
               </a:graphicData>
             </a:graphic>
-            <wp14:sizeRelH relativeFrom="page">
+            <wp14:sizeRelH relativeFrom="margin">
               <wp14:pctWidth>0</wp14:pctWidth>
             </wp14:sizeRelH>
-            <wp14:sizeRelV relativeFrom="page">
+            <wp14:sizeRelV relativeFrom="margin">
               <wp14:pctHeight>0</wp14:pctHeight>
             </wp14:sizeRelV>
           </wp:anchor>
         </w:drawing>
       </w:r>
       <w:r>
-        <w:t>Alle</w:t>
-      </w:r>
-      <w:r>
-        <w:t>z</w:t>
-      </w:r>
-      <w:r>
-        <w:t xml:space="preserve"> dans l’onglet « Jeu » puis « Nouveau »</w:t>
-      </w:r>
-      <w:r>
-        <w:rPr>
-          <w:noProof/>
-        </w:rPr>
-        <w:t xml:space="preserve"> </w:t>
+        <w:t>Commencez à jouer (Bonne chance)</w:t>
+      </w:r>
+      <w:r>
+        <w:br/>
+      </w:r>
+      <w:r>
+        <w:tab/>
+      </w:r>
+      <w:r>
+        <w:tab/>
+      </w:r>
+      <w:r>
+        <w:tab/>
+      </w:r>
+      <w:r>
+        <w:tab/>
+      </w:r>
+      <w:r>
+        <w:tab/>
+      </w:r>
+      <w:r>
+        <w:tab/>
+      </w:r>
+      <w:r>
+        <w:tab/>
+      </w:r>
+      <w:r>
+        <w:tab/>
       </w:r>
     </w:p>
     <w:p/>
     <w:p/>
     <w:p/>
-    <w:p>
-      <w:pPr>
-        <w:pStyle w:val="Paragraphedeliste"/>
-        <w:numPr>
-          <w:ilvl w:val="0"/>
-          <w:numId w:val="1"/>
-        </w:numPr>
-      </w:pPr>
-      <w:r>
-        <w:t>Commencez à jouer (Bonne chance)</w:t>
-      </w:r>
-      <w:r>
-        <w:br/>
-      </w:r>
-      <w:r>
-        <w:drawing>
-          <wp:anchor distT="0" distB="0" distL="114300" distR="114300" simplePos="0" relativeHeight="251659264" behindDoc="1" locked="0" layoutInCell="1" allowOverlap="1" wp14:anchorId="3823EF30" wp14:editId="61CE63DA">
-            <wp:simplePos x="0" y="0"/>
-            <wp:positionH relativeFrom="column">
-              <wp:posOffset>459740</wp:posOffset>
-            </wp:positionH>
-            <wp:positionV relativeFrom="paragraph">
-              <wp:posOffset>199390</wp:posOffset>
-            </wp:positionV>
-            <wp:extent cx="2027555" cy="2258060"/>
-            <wp:effectExtent l="0" t="0" r="0" b="0"/>
-            <wp:wrapNone/>
-            <wp:docPr id="2" name="Image 2" descr="Une image contenant diagramme&#10;&#10;Description générée automatiquement"/>
-            <wp:cNvGraphicFramePr>
-              <a:graphicFrameLocks xmlns:a="http://schemas.openxmlformats.org/drawingml/2006/main" noChangeAspect="1"/>
-            </wp:cNvGraphicFramePr>
-            <a:graphic xmlns:a="http://schemas.openxmlformats.org/drawingml/2006/main">
-              <a:graphicData uri="http://schemas.openxmlformats.org/drawingml/2006/picture">
-                <pic:pic xmlns:pic="http://schemas.openxmlformats.org/drawingml/2006/picture">
-                  <pic:nvPicPr>
-                    <pic:cNvPr id="2" name="Image 2" descr="Une image contenant diagramme&#10;&#10;Description générée automatiquement"/>
-                    <pic:cNvPicPr/>
-                  </pic:nvPicPr>
-                  <pic:blipFill>
-                    <a:blip r:embed="rId6">
-                      <a:extLst>
-                        <a:ext uri="{28A0092B-C50C-407E-A947-70E740481C1C}">
-                          <a14:useLocalDpi xmlns:a14="http://schemas.microsoft.com/office/drawing/2010/main" val="0"/>
-                        </a:ext>
-                      </a:extLst>
-                    </a:blip>
-                    <a:stretch>
-                      <a:fillRect/>
-                    </a:stretch>
-                  </pic:blipFill>
-                  <pic:spPr>
-                    <a:xfrm>
-                      <a:off x="0" y="0"/>
-                      <a:ext cx="2027555" cy="2258060"/>
-                    </a:xfrm>
-                    <a:prstGeom prst="rect">
-                      <a:avLst/>
-                    </a:prstGeom>
-                  </pic:spPr>
-                </pic:pic>
-              </a:graphicData>
-            </a:graphic>
-          </wp:anchor>
-        </w:drawing>
-      </w:r>
-    </w:p>
-    <w:p/>
-    <w:p/>
-    <w:p/>
-    <w:p/>
-    <w:p/>
-    <w:p/>
-    <w:p/>
-    <w:p>
-      <w:r>
-        <w:t xml:space="preserve"> </w:t>
-      </w:r>
-    </w:p>
+    <w:p/>
+    <w:p/>
+    <w:p/>
+    <w:p/>
     <w:sectPr>
       <w:pgSz w:w="11906" w:h="16838"/>
       <w:pgMar w:top="1417" w:right="1417" w:bottom="1417" w:left="1417" w:header="708" w:footer="708" w:gutter="0"/>
@@ -233,7 +558,7 @@
         <w:rFonts w:ascii="Calibri" w:eastAsiaTheme="minorHAnsi" w:hAnsi="Calibri" w:cs="Calibri" w:hint="default"/>
       </w:rPr>
     </w:lvl>
-    <w:lvl w:ilvl="1" w:tplc="040C0003" w:tentative="1">
+    <w:lvl w:ilvl="1" w:tplc="040C0003">
       <w:start w:val="1"/>
       <w:numFmt w:val="bullet"/>
       <w:lvlText w:val="o"/>
@@ -245,7 +570,7 @@
         <w:rFonts w:ascii="Courier New" w:hAnsi="Courier New" w:cs="Courier New" w:hint="default"/>
       </w:rPr>
     </w:lvl>
-    <w:lvl w:ilvl="2" w:tplc="040C0005" w:tentative="1">
+    <w:lvl w:ilvl="2" w:tplc="040C0005">
       <w:start w:val="1"/>
       <w:numFmt w:val="bullet"/>
       <w:lvlText w:val=""/>

</xml_diff>